<commit_message>
Add genre variable for gender-based articles + update form required fields
</commit_message>
<xml_diff>
--- a/templates/word/template_principal.docx
+++ b/templates/word/template_principal.docx
@@ -12,7 +12,7 @@
             <v:stroke joinstyle="miter"/>
             <v:path gradientshapeok="t" o:connecttype="rect"/>
           </v:shapetype>
-          <v:shape id="Zone de texte 3" o:spid="_x0000_s2060" type="#_x0000_t202" style="position:absolute;margin-left:280.1pt;margin-top:198.35pt;width:251.05pt;height:102.1pt;z-index:251656192;visibility:visible;mso-width-relative:margin;mso-height-relative:margin" o:gfxdata="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" stroked="f" strokeweight=".5pt">
+          <v:shape id="Zone de texte 3" o:spid="_x0000_s2060" type="#_x0000_t202" style="position:absolute;margin-left:280.1pt;margin-top:182.05pt;width:251.05pt;height:118.4pt;z-index:1;visibility:visible;mso-width-relative:margin;mso-height-relative:margin" o:gfxdata="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" stroked="f" strokeweight=".5pt">
             <v:textbox style="mso-next-textbox:#Zone de texte 3">
               <w:txbxContent>
                 <w:p>
@@ -31,7 +31,25 @@
                       <w:sz w:val="22"/>
                       <w:szCs w:val="22"/>
                     </w:rPr>
-                    <w:t>UES SUD PREVENTION SECURITE</w:t>
+                    <w:t>{</w:t>
+                  </w:r>
+                  <w:proofErr w:type="gramStart"/>
+                  <w:r>
+                    <w:rPr>
+                      <w:rFonts w:ascii="Aptos" w:hAnsi="Aptos"/>
+                      <w:sz w:val="22"/>
+                      <w:szCs w:val="22"/>
+                    </w:rPr>
+                    <w:t>entreprise</w:t>
+                  </w:r>
+                  <w:proofErr w:type="gramEnd"/>
+                  <w:r>
+                    <w:rPr>
+                      <w:rFonts w:ascii="Aptos" w:hAnsi="Aptos"/>
+                      <w:sz w:val="22"/>
+                      <w:szCs w:val="22"/>
+                    </w:rPr>
+                    <w:t>}</w:t>
                   </w:r>
                 </w:p>
                 <w:p>
@@ -49,7 +67,75 @@
                       <w:sz w:val="22"/>
                       <w:szCs w:val="22"/>
                     </w:rPr>
-                    <w:t>SUD PREVENTION SECURITE ENTREPRISES</w:t>
+                    <w:t>{</w:t>
+                  </w:r>
+                  <w:proofErr w:type="spellStart"/>
+                  <w:proofErr w:type="gramStart"/>
+                  <w:r>
+                    <w:rPr>
+                      <w:rFonts w:ascii="Aptos" w:hAnsi="Aptos"/>
+                      <w:sz w:val="22"/>
+                      <w:szCs w:val="22"/>
+                    </w:rPr>
+                    <w:t>civilite</w:t>
+                  </w:r>
+                  <w:proofErr w:type="spellEnd"/>
+                  <w:proofErr w:type="gramEnd"/>
+                  <w:r>
+                    <w:rPr>
+                      <w:rFonts w:ascii="Aptos" w:hAnsi="Aptos"/>
+                      <w:sz w:val="22"/>
+                      <w:szCs w:val="22"/>
+                    </w:rPr>
+                    <w:t>}</w:t>
+                  </w:r>
+                  <w:r>
+                    <w:rPr>
+                      <w:rFonts w:ascii="Aptos" w:hAnsi="Aptos"/>
+                      <w:sz w:val="22"/>
+                      <w:szCs w:val="22"/>
+                    </w:rPr>
+                    <w:t xml:space="preserve"> </w:t>
+                  </w:r>
+                  <w:r>
+                    <w:rPr>
+                      <w:rFonts w:ascii="Aptos" w:hAnsi="Aptos"/>
+                      <w:sz w:val="22"/>
+                      <w:szCs w:val="22"/>
+                    </w:rPr>
+                    <w:t>{</w:t>
+                  </w:r>
+                  <w:r>
+                    <w:rPr>
+                      <w:rFonts w:ascii="Aptos" w:hAnsi="Aptos"/>
+                      <w:sz w:val="22"/>
+                      <w:szCs w:val="22"/>
+                    </w:rPr>
+                    <w:t>genre</w:t>
+                  </w:r>
+                  <w:r>
+                    <w:rPr>
+                      <w:rFonts w:ascii="Aptos" w:hAnsi="Aptos"/>
+                      <w:sz w:val="22"/>
+                      <w:szCs w:val="22"/>
+                    </w:rPr>
+                    <w:t>}</w:t>
+                  </w:r>
+                  <w:r>
+                    <w:rPr>
+                      <w:rFonts w:ascii="Aptos" w:hAnsi="Aptos"/>
+                      <w:sz w:val="22"/>
+                      <w:szCs w:val="22"/>
+                    </w:rPr>
+                    <w:t xml:space="preserve"> </w:t>
+                  </w:r>
+                  <w:r>
+                    <w:rPr>
+                      <w:rFonts w:ascii="Aptos" w:hAnsi="Aptos"/>
+                      <w:sz w:val="22"/>
+                      <w:szCs w:val="22"/>
+                    </w:rPr>
+                    <w:t>{statut}</w:t>
                   </w:r>
                 </w:p>
                 <w:p>
@@ -70,15 +156,25 @@
                     <w:t>{</w:t>
                   </w:r>
                   <w:proofErr w:type="spellStart"/>
-                  <w:r>
-                    <w:rPr>
-                      <w:rFonts w:ascii="Aptos" w:hAnsi="Aptos"/>
-                      <w:sz w:val="22"/>
-                      <w:szCs w:val="22"/>
-                    </w:rPr>
-                    <w:t>civilite</w:t>
+                  <w:proofErr w:type="gramStart"/>
+                  <w:r>
+                    <w:rPr>
+                      <w:rFonts w:ascii="Aptos" w:hAnsi="Aptos"/>
+                      <w:sz w:val="22"/>
+                      <w:szCs w:val="22"/>
+                    </w:rPr>
+                    <w:t>ba</w:t>
+                  </w:r>
+                  <w:r>
+                    <w:rPr>
+                      <w:rFonts w:ascii="Aptos" w:hAnsi="Aptos"/>
+                      <w:sz w:val="22"/>
+                      <w:szCs w:val="22"/>
+                    </w:rPr>
+                    <w:t>timent</w:t>
                   </w:r>
                   <w:proofErr w:type="spellEnd"/>
+                  <w:proofErr w:type="gramEnd"/>
                   <w:r>
                     <w:rPr>
                       <w:rFonts w:ascii="Aptos" w:hAnsi="Aptos"/>
@@ -87,22 +183,6 @@
                     </w:rPr>
                     <w:t>}</w:t>
                   </w:r>
-                  <w:r>
-                    <w:rPr>
-                      <w:rFonts w:ascii="Aptos" w:hAnsi="Aptos"/>
-                      <w:sz w:val="22"/>
-                      <w:szCs w:val="22"/>
-                    </w:rPr>
-                    <w:t xml:space="preserve"> </w:t>
-                  </w:r>
-                  <w:r>
-                    <w:rPr>
-                      <w:rFonts w:ascii="Aptos" w:hAnsi="Aptos"/>
-                      <w:sz w:val="22"/>
-                      <w:szCs w:val="22"/>
-                    </w:rPr>
-                    <w:t>{statut}</w:t>
-                  </w:r>
                 </w:p>
                 <w:p>
                   <w:pPr>
@@ -121,24 +201,62 @@
                     </w:rPr>
                     <w:t>{</w:t>
                   </w:r>
+                  <w:proofErr w:type="gramStart"/>
+                  <w:r>
+                    <w:rPr>
+                      <w:rFonts w:ascii="Aptos" w:hAnsi="Aptos"/>
+                      <w:sz w:val="22"/>
+                      <w:szCs w:val="22"/>
+                    </w:rPr>
+                    <w:t>a</w:t>
+                  </w:r>
+                  <w:r>
+                    <w:rPr>
+                      <w:rFonts w:ascii="Aptos" w:hAnsi="Aptos"/>
+                      <w:sz w:val="22"/>
+                      <w:szCs w:val="22"/>
+                    </w:rPr>
+                    <w:t>dresse</w:t>
+                  </w:r>
+                  <w:proofErr w:type="gramEnd"/>
+                  <w:r>
+                    <w:rPr>
+                      <w:rFonts w:ascii="Aptos" w:hAnsi="Aptos"/>
+                      <w:sz w:val="22"/>
+                      <w:szCs w:val="22"/>
+                    </w:rPr>
+                    <w:t>}</w:t>
+                  </w:r>
+                </w:p>
+                <w:p>
+                  <w:pPr>
+                    <w:jc w:val="both"/>
+                    <w:rPr>
+                      <w:rFonts w:ascii="Aptos" w:hAnsi="Aptos"/>
+                      <w:sz w:val="22"/>
+                      <w:szCs w:val="22"/>
+                    </w:rPr>
+                  </w:pPr>
+                  <w:r>
+                    <w:rPr>
+                      <w:rFonts w:ascii="Aptos" w:hAnsi="Aptos"/>
+                      <w:sz w:val="22"/>
+                      <w:szCs w:val="22"/>
+                    </w:rPr>
+                    <w:t>{</w:t>
+                  </w:r>
                   <w:proofErr w:type="spellStart"/>
-                  <w:r>
-                    <w:rPr>
-                      <w:rFonts w:ascii="Aptos" w:hAnsi="Aptos"/>
-                      <w:sz w:val="22"/>
-                      <w:szCs w:val="22"/>
-                    </w:rPr>
-                    <w:t>ba</w:t>
-                  </w:r>
-                  <w:r>
-                    <w:rPr>
-                      <w:rFonts w:ascii="Aptos" w:hAnsi="Aptos"/>
-                      <w:sz w:val="22"/>
-                      <w:szCs w:val="22"/>
-                    </w:rPr>
-                    <w:t>timent</w:t>
+                  <w:proofErr w:type="gramStart"/>
+                  <w:r>
+                    <w:rPr>
+                      <w:rFonts w:ascii="Aptos" w:hAnsi="Aptos"/>
+                      <w:sz w:val="22"/>
+                      <w:szCs w:val="22"/>
+                    </w:rPr>
+                    <w:t>cp</w:t>
                   </w:r>
                   <w:proofErr w:type="spellEnd"/>
+                  <w:proofErr w:type="gramEnd"/>
                   <w:r>
                     <w:rPr>
                       <w:rFonts w:ascii="Aptos" w:hAnsi="Aptos"/>
@@ -150,6 +268,58 @@
                 </w:p>
                 <w:p>
                   <w:pPr>
+                    <w:rPr>
+                      <w:rFonts w:ascii="Aptos" w:hAnsi="Aptos"/>
+                      <w:sz w:val="22"/>
+                      <w:szCs w:val="22"/>
+                    </w:rPr>
+                  </w:pPr>
+                  <w:hyperlink r:id="rId7" w:history="1">
+                    <w:r>
+                      <w:rPr>
+                        <w:rStyle w:val="Lienhypertexte"/>
+                        <w:rFonts w:ascii="Aptos" w:hAnsi="Aptos"/>
+                        <w:sz w:val="22"/>
+                        <w:szCs w:val="22"/>
+                      </w:rPr>
+                      <w:t>{</w:t>
+                    </w:r>
+                    <w:proofErr w:type="spellStart"/>
+                    <w:proofErr w:type="gramStart"/>
+                    <w:r>
+                      <w:rPr>
+                        <w:rStyle w:val="Lienhypertexte"/>
+                        <w:rFonts w:ascii="Aptos" w:hAnsi="Aptos"/>
+                        <w:sz w:val="22"/>
+                        <w:szCs w:val="22"/>
+                      </w:rPr>
+                      <w:t>email</w:t>
+                    </w:r>
+                    <w:proofErr w:type="gramEnd"/>
+                    <w:r>
+                      <w:rPr>
+                        <w:rStyle w:val="Lienhypertexte"/>
+                        <w:rFonts w:ascii="Aptos" w:hAnsi="Aptos"/>
+                        <w:sz w:val="22"/>
+                        <w:szCs w:val="22"/>
+                      </w:rPr>
+                      <w:t>_destinataire</w:t>
+                    </w:r>
+                    <w:proofErr w:type="spellEnd"/>
+                    <w:r>
+                      <w:rPr>
+                        <w:rStyle w:val="Lienhypertexte"/>
+                        <w:rFonts w:ascii="Aptos" w:hAnsi="Aptos"/>
+                        <w:sz w:val="22"/>
+                        <w:szCs w:val="22"/>
+                      </w:rPr>
+                      <w:t>}</w:t>
+                    </w:r>
+                  </w:hyperlink>
+                </w:p>
+                <w:permEnd w:id="522664190"/>
+                <w:p>
+                  <w:pPr>
                     <w:jc w:val="both"/>
                     <w:rPr>
                       <w:rFonts w:ascii="Aptos" w:hAnsi="Aptos"/>
@@ -157,67 +327,6 @@
                       <w:szCs w:val="22"/>
                     </w:rPr>
                   </w:pPr>
-                  <w:r>
-                    <w:rPr>
-                      <w:rFonts w:ascii="Aptos" w:hAnsi="Aptos"/>
-                      <w:sz w:val="22"/>
-                      <w:szCs w:val="22"/>
-                    </w:rPr>
-                    <w:t>{a</w:t>
-                  </w:r>
-                  <w:r>
-                    <w:rPr>
-                      <w:rFonts w:ascii="Aptos" w:hAnsi="Aptos"/>
-                      <w:sz w:val="22"/>
-                      <w:szCs w:val="22"/>
-                    </w:rPr>
-                    <w:t>dresse</w:t>
-                  </w:r>
-                  <w:r>
-                    <w:rPr>
-                      <w:rFonts w:ascii="Aptos" w:hAnsi="Aptos"/>
-                      <w:sz w:val="22"/>
-                      <w:szCs w:val="22"/>
-                    </w:rPr>
-                    <w:t>}</w:t>
-                  </w:r>
-                </w:p>
-                <w:p>
-                  <w:pPr>
-                    <w:jc w:val="both"/>
-                    <w:rPr>
-                      <w:rFonts w:ascii="Aptos" w:hAnsi="Aptos"/>
-                      <w:sz w:val="22"/>
-                      <w:szCs w:val="22"/>
-                    </w:rPr>
-                  </w:pPr>
-                  <w:r>
-                    <w:rPr>
-                      <w:rFonts w:ascii="Aptos" w:hAnsi="Aptos"/>
-                      <w:sz w:val="22"/>
-                      <w:szCs w:val="22"/>
-                    </w:rPr>
-                    <w:t>{</w:t>
-                  </w:r>
-                  <w:proofErr w:type="spellStart"/>
-                  <w:r>
-                    <w:rPr>
-                      <w:rFonts w:ascii="Aptos" w:hAnsi="Aptos"/>
-                      <w:sz w:val="22"/>
-                      <w:szCs w:val="22"/>
-                    </w:rPr>
-                    <w:t>cp</w:t>
-                  </w:r>
-                  <w:proofErr w:type="spellEnd"/>
-                  <w:r>
-                    <w:rPr>
-                      <w:rFonts w:ascii="Aptos" w:hAnsi="Aptos"/>
-                      <w:sz w:val="22"/>
-                      <w:szCs w:val="22"/>
-                    </w:rPr>
-                    <w:t>}</w:t>
-                  </w:r>
-                  <w:permEnd w:id="522664190"/>
                 </w:p>
               </w:txbxContent>
             </v:textbox>
@@ -229,7 +338,7 @@
           <w:noProof/>
         </w:rPr>
         <w:pict w14:anchorId="622BEB30">
-          <v:shape id="Text Box 14" o:spid="_x0000_s2059" type="#_x0000_t202" style="position:absolute;margin-left:280.45pt;margin-top:312.2pt;width:251.05pt;height:24.75pt;z-index:251657216;visibility:visible" o:gfxdata="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" stroked="f">
+          <v:shape id="Text Box 14" o:spid="_x0000_s2059" type="#_x0000_t202" style="position:absolute;margin-left:280.45pt;margin-top:312.2pt;width:251.05pt;height:24.75pt;z-index:2;visibility:visible" o:gfxdata="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" stroked="f">
             <v:textbox>
               <w:txbxContent>
                 <w:p>
@@ -300,7 +409,7 @@
           <w:noProof/>
         </w:rPr>
         <w:pict w14:anchorId="49EA7E95">
-          <v:shape id="Text Box 15" o:spid="_x0000_s2058" type="#_x0000_t202" style="position:absolute;margin-left:69.5pt;margin-top:368.8pt;width:462pt;height:284.65pt;z-index:251658240;visibility:visible" o:gfxdata="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" stroked="f">
+          <v:shape id="Text Box 15" o:spid="_x0000_s2058" type="#_x0000_t202" style="position:absolute;margin-left:69.5pt;margin-top:368.8pt;width:462pt;height:284.65pt;z-index:3;visibility:visible" o:gfxdata="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" stroked="f">
             <v:textbox>
               <w:txbxContent>
                 <w:p>
@@ -312,6 +421,7 @@
                     </w:rPr>
                   </w:pPr>
                   <w:permStart w:id="1348491341" w:edGrp="everyone"/>
+                  <w:permStart w:id="1549537870" w:edGrp="everyone"/>
                   <w:r>
                     <w:rPr>
                       <w:rFonts w:ascii="Aptos" w:hAnsi="Aptos"/>
@@ -321,13 +431,23 @@
                     <w:t>{</w:t>
                   </w:r>
                   <w:proofErr w:type="spellStart"/>
-                  <w:r>
-                    <w:rPr>
-                      <w:rFonts w:ascii="Aptos" w:hAnsi="Aptos"/>
-                      <w:sz w:val="22"/>
-                      <w:szCs w:val="22"/>
-                    </w:rPr>
-                    <w:t>texte_ia</w:t>
+                  <w:proofErr w:type="gramStart"/>
+                  <w:r>
+                    <w:rPr>
+                      <w:rFonts w:ascii="Aptos" w:hAnsi="Aptos"/>
+                      <w:sz w:val="22"/>
+                      <w:szCs w:val="22"/>
+                    </w:rPr>
+                    <w:t>texte</w:t>
+                  </w:r>
+                  <w:proofErr w:type="gramEnd"/>
+                  <w:r>
+                    <w:rPr>
+                      <w:rFonts w:ascii="Aptos" w:hAnsi="Aptos"/>
+                      <w:sz w:val="22"/>
+                      <w:szCs w:val="22"/>
+                    </w:rPr>
+                    <w:t>_ia</w:t>
                   </w:r>
                   <w:proofErr w:type="spellEnd"/>
                   <w:r>
@@ -367,10 +487,12 @@
                 </w:p>
                 <w:p>
                   <w:pPr>
-                    <w:rPr>
-                      <w:rFonts w:ascii="Aptos" w:hAnsi="Aptos"/>
+                    <w:ind w:right="-648"/>
+                    <w:rPr>
+                      <w:rFonts w:ascii="Arial" w:hAnsi="Arial"/>
                       <w:b/>
                       <w:bCs/>
+                      <w:sz w:val="20"/>
                     </w:rPr>
                   </w:pPr>
                   <w:r>
@@ -383,27 +505,30 @@
                   </w:r>
                   <w:r>
                     <w:rPr>
-                      <w:rFonts w:ascii="Aptos" w:hAnsi="Aptos"/>
+                      <w:rFonts w:ascii="Arial" w:hAnsi="Arial"/>
                       <w:b/>
                       <w:bCs/>
-                    </w:rPr>
-                    <w:t>{</w:t>
-                  </w:r>
-                  <w:r>
-                    <w:rPr>
-                      <w:rFonts w:ascii="Aptos" w:hAnsi="Aptos"/>
+                      <w:sz w:val="20"/>
+                    </w:rPr>
+                    <w:t>Lettre recommandée</w:t>
+                  </w:r>
+                  <w:r>
+                    <w:rPr>
+                      <w:rFonts w:ascii="Arial" w:hAnsi="Arial"/>
                       <w:b/>
                       <w:bCs/>
-                    </w:rPr>
-                    <w:t>objet</w:t>
-                  </w:r>
-                  <w:r>
-                    <w:rPr>
-                      <w:rFonts w:ascii="Aptos" w:hAnsi="Aptos"/>
+                      <w:sz w:val="20"/>
+                    </w:rPr>
+                    <w:t xml:space="preserve"> avec</w:t>
+                  </w:r>
+                  <w:r>
+                    <w:rPr>
+                      <w:rFonts w:ascii="Arial" w:hAnsi="Arial"/>
                       <w:b/>
                       <w:bCs/>
-                    </w:rPr>
-                    <w:t>}</w:t>
+                      <w:sz w:val="20"/>
+                    </w:rPr>
+                    <w:t xml:space="preserve"> A.R.</w:t>
                   </w:r>
                 </w:p>
                 <w:p>
@@ -476,6 +601,7 @@
                     <w:t>{</w:t>
                   </w:r>
                   <w:proofErr w:type="spellStart"/>
+                  <w:proofErr w:type="gramStart"/>
                   <w:r>
                     <w:rPr>
                       <w:rFonts w:ascii="Aptos" w:hAnsi="Aptos"/>
@@ -485,6 +611,7 @@
                     <w:t>civilite</w:t>
                   </w:r>
                   <w:proofErr w:type="spellEnd"/>
+                  <w:proofErr w:type="gramEnd"/>
                   <w:r>
                     <w:rPr>
                       <w:rFonts w:ascii="Aptos" w:hAnsi="Aptos"/>
@@ -517,8 +644,18 @@
                       <w:sz w:val="22"/>
                       <w:szCs w:val="22"/>
                     </w:rPr>
-                    <w:t>Nous vous informons que la Fédération FO de la Métallurgie désigne en qualité de Délégué Syndical dans votre entreprise:</w:t>
-                  </w:r>
+                    <w:t xml:space="preserve">Nous vous informons que la Fédération FO de la Métallurgie désigne en qualité de Délégué Syndical dans votre </w:t>
+                  </w:r>
+                  <w:proofErr w:type="gramStart"/>
+                  <w:r>
+                    <w:rPr>
+                      <w:rFonts w:ascii="Aptos" w:hAnsi="Aptos"/>
+                      <w:sz w:val="22"/>
+                      <w:szCs w:val="22"/>
+                    </w:rPr>
+                    <w:t>entreprise:</w:t>
+                  </w:r>
+                  <w:proofErr w:type="gramEnd"/>
                 </w:p>
                 <w:p>
                   <w:pPr>
@@ -538,6 +675,7 @@
                       <w:szCs w:val="22"/>
                     </w:rPr>
                   </w:pPr>
+                  <w:proofErr w:type="gramStart"/>
                   <w:r>
                     <w:rPr>
                       <w:rFonts w:ascii="Cambria Math" w:hAnsi="Cambria Math" w:cs="Cambria Math"/>
@@ -581,6 +719,7 @@
                     </w:rPr>
                     <w:tab/>
                   </w:r>
+                  <w:proofErr w:type="gramEnd"/>
                   <w:r>
                     <w:rPr>
                       <w:rFonts w:ascii="Aptos" w:hAnsi="Aptos"/>
@@ -592,6 +731,8 @@
                   <w:r>
                     <w:rPr>
                       <w:rFonts w:ascii="Aptos" w:hAnsi="Aptos"/>
+                      <w:b/>
+                      <w:bCs/>
                       <w:sz w:val="22"/>
                       <w:szCs w:val="22"/>
                     </w:rPr>
@@ -601,6 +742,8 @@
                   <w:r>
                     <w:rPr>
                       <w:rFonts w:ascii="Aptos" w:hAnsi="Aptos"/>
+                      <w:b/>
+                      <w:bCs/>
                       <w:sz w:val="22"/>
                       <w:szCs w:val="22"/>
                     </w:rPr>
@@ -610,6 +753,8 @@
                   <w:r>
                     <w:rPr>
                       <w:rFonts w:ascii="Aptos" w:hAnsi="Aptos"/>
+                      <w:b/>
+                      <w:bCs/>
                       <w:sz w:val="22"/>
                       <w:szCs w:val="22"/>
                     </w:rPr>
@@ -618,6 +763,8 @@
                   <w:r>
                     <w:rPr>
                       <w:rFonts w:ascii="Aptos" w:hAnsi="Aptos"/>
+                      <w:b/>
+                      <w:bCs/>
                       <w:sz w:val="22"/>
                       <w:szCs w:val="22"/>
                     </w:rPr>
@@ -626,6 +773,8 @@
                   <w:r>
                     <w:rPr>
                       <w:rFonts w:ascii="Aptos" w:hAnsi="Aptos"/>
+                      <w:b/>
+                      <w:bCs/>
                       <w:sz w:val="22"/>
                       <w:szCs w:val="22"/>
                     </w:rPr>
@@ -635,6 +784,8 @@
                   <w:r>
                     <w:rPr>
                       <w:rFonts w:ascii="Aptos" w:hAnsi="Aptos"/>
+                      <w:b/>
+                      <w:bCs/>
                       <w:sz w:val="22"/>
                       <w:szCs w:val="22"/>
                     </w:rPr>
@@ -644,6 +795,8 @@
                   <w:r>
                     <w:rPr>
                       <w:rFonts w:ascii="Aptos" w:hAnsi="Aptos"/>
+                      <w:b/>
+                      <w:bCs/>
                       <w:sz w:val="22"/>
                       <w:szCs w:val="22"/>
                     </w:rPr>
@@ -659,32 +812,57 @@
                       <w:szCs w:val="22"/>
                     </w:rPr>
                   </w:pPr>
-                  <w:r>
-                    <w:rPr>
-                      <w:rFonts w:ascii="Aptos" w:hAnsi="Aptos"/>
-                      <w:sz w:val="22"/>
-                      <w:szCs w:val="22"/>
-                    </w:rPr>
-                    <w:t>{</w:t>
-                  </w:r>
-                  <w:proofErr w:type="spellStart"/>
-                  <w:r>
-                    <w:rPr>
-                      <w:rFonts w:ascii="Aptos" w:hAnsi="Aptos"/>
-                      <w:sz w:val="22"/>
-                      <w:szCs w:val="22"/>
-                    </w:rPr>
-                    <w:t>email_destinataire</w:t>
-                  </w:r>
-                  <w:proofErr w:type="spellEnd"/>
-                  <w:r>
-                    <w:rPr>
-                      <w:rFonts w:ascii="Aptos" w:hAnsi="Aptos"/>
-                      <w:sz w:val="22"/>
-                      <w:szCs w:val="22"/>
-                    </w:rPr>
-                    <w:t>}</w:t>
-                  </w:r>
+                  <w:hyperlink r:id="rId8" w:history="1">
+                    <w:r>
+                      <w:rPr>
+                        <w:rStyle w:val="Lienhypertexte"/>
+                        <w:rFonts w:ascii="Aptos" w:hAnsi="Aptos"/>
+                        <w:sz w:val="22"/>
+                        <w:szCs w:val="22"/>
+                      </w:rPr>
+                      <w:t>{</w:t>
+                    </w:r>
+                    <w:proofErr w:type="spellStart"/>
+                    <w:proofErr w:type="gramStart"/>
+                    <w:r>
+                      <w:rPr>
+                        <w:rStyle w:val="Lienhypertexte"/>
+                        <w:rFonts w:ascii="Aptos" w:hAnsi="Aptos"/>
+                        <w:sz w:val="22"/>
+                        <w:szCs w:val="22"/>
+                      </w:rPr>
+                      <w:t>email</w:t>
+                    </w:r>
+                    <w:proofErr w:type="gramEnd"/>
+                    <w:r>
+                      <w:rPr>
+                        <w:rStyle w:val="Lienhypertexte"/>
+                        <w:rFonts w:ascii="Aptos" w:hAnsi="Aptos"/>
+                        <w:sz w:val="22"/>
+                        <w:szCs w:val="22"/>
+                      </w:rPr>
+                      <w:t>_</w:t>
+                    </w:r>
+                    <w:r>
+                      <w:rPr>
+                        <w:rStyle w:val="Lienhypertexte"/>
+                        <w:rFonts w:ascii="Aptos" w:hAnsi="Aptos"/>
+                        <w:sz w:val="22"/>
+                        <w:szCs w:val="22"/>
+                      </w:rPr>
+                      <w:t>replace</w:t>
+                    </w:r>
+                    <w:proofErr w:type="spellEnd"/>
+                    <w:r>
+                      <w:rPr>
+                        <w:rStyle w:val="Lienhypertexte"/>
+                        <w:rFonts w:ascii="Aptos" w:hAnsi="Aptos"/>
+                        <w:sz w:val="22"/>
+                        <w:szCs w:val="22"/>
+                      </w:rPr>
+                      <w:t>}</w:t>
+                    </w:r>
+                  </w:hyperlink>
                 </w:p>
                 <w:p>
                   <w:pPr>
@@ -850,16 +1028,18 @@
                       <w:sz w:val="22"/>
                       <w:szCs w:val="22"/>
                     </w:rPr>
-                    <w:t>{madame}{m</w:t>
-                  </w:r>
-                  <w:r>
-                    <w:rPr>
-                      <w:rFonts w:ascii="Aptos" w:hAnsi="Aptos"/>
-                      <w:sz w:val="22"/>
-                      <w:szCs w:val="22"/>
-                    </w:rPr>
-                    <w:t>onsieur</w:t>
-                  </w:r>
+                    <w:t>{</w:t>
+                  </w:r>
+                  <w:proofErr w:type="spellStart"/>
+                  <w:r>
+                    <w:rPr>
+                      <w:rFonts w:ascii="Aptos" w:hAnsi="Aptos"/>
+                      <w:sz w:val="22"/>
+                      <w:szCs w:val="22"/>
+                    </w:rPr>
+                    <w:t>civilite</w:t>
+                  </w:r>
+                  <w:proofErr w:type="spellEnd"/>
                   <w:r>
                     <w:rPr>
                       <w:rFonts w:ascii="Aptos" w:hAnsi="Aptos"/>
@@ -886,6 +1066,107 @@
                       <w:szCs w:val="22"/>
                     </w:rPr>
                   </w:pPr>
+                </w:p>
+                <w:p/>
+                <w:p>
+                  <w:pPr>
+                    <w:jc w:val="both"/>
+                    <w:rPr>
+                      <w:rFonts w:ascii="Aptos" w:hAnsi="Aptos"/>
+                      <w:sz w:val="22"/>
+                      <w:szCs w:val="22"/>
+                    </w:rPr>
+                  </w:pPr>
+                  <w:permStart w:id="851324731" w:edGrp="everyone"/>
+                  <w:r>
+                    <w:rPr>
+                      <w:rFonts w:ascii="Aptos" w:hAnsi="Aptos"/>
+                      <w:sz w:val="22"/>
+                      <w:szCs w:val="22"/>
+                    </w:rPr>
+                    <w:t>{</w:t>
+                  </w:r>
+                  <w:proofErr w:type="spellStart"/>
+                  <w:proofErr w:type="gramStart"/>
+                  <w:r>
+                    <w:rPr>
+                      <w:rFonts w:ascii="Aptos" w:hAnsi="Aptos"/>
+                      <w:sz w:val="22"/>
+                      <w:szCs w:val="22"/>
+                    </w:rPr>
+                    <w:t>nom</w:t>
+                  </w:r>
+                  <w:proofErr w:type="gramEnd"/>
+                  <w:r>
+                    <w:rPr>
+                      <w:rFonts w:ascii="Aptos" w:hAnsi="Aptos"/>
+                      <w:sz w:val="22"/>
+                      <w:szCs w:val="22"/>
+                    </w:rPr>
+                    <w:t>_</w:t>
+                  </w:r>
+                  <w:r>
+                    <w:rPr>
+                      <w:rFonts w:ascii="Aptos" w:hAnsi="Aptos"/>
+                      <w:sz w:val="22"/>
+                      <w:szCs w:val="22"/>
+                    </w:rPr>
+                    <w:t>exp</w:t>
+                  </w:r>
+                  <w:proofErr w:type="spellEnd"/>
+                  <w:r>
+                    <w:rPr>
+                      <w:rFonts w:ascii="Aptos" w:hAnsi="Aptos"/>
+                      <w:sz w:val="22"/>
+                      <w:szCs w:val="22"/>
+                    </w:rPr>
+                    <w:t>}</w:t>
+                  </w:r>
+                </w:p>
+                <w:p>
+                  <w:pPr>
+                    <w:rPr>
+                      <w:rFonts w:ascii="Aptos" w:hAnsi="Aptos"/>
+                      <w:sz w:val="22"/>
+                      <w:szCs w:val="22"/>
+                    </w:rPr>
+                  </w:pPr>
+                  <w:r>
+                    <w:rPr>
+                      <w:rFonts w:ascii="Aptos" w:hAnsi="Aptos"/>
+                      <w:sz w:val="22"/>
+                      <w:szCs w:val="22"/>
+                    </w:rPr>
+                    <w:t>Secrétaire Fédéral</w:t>
+                  </w:r>
+                  <w:permEnd w:id="851324731"/>
+                  <w:r>
+                    <w:rPr>
+                      <w:rFonts w:ascii="Aptos" w:hAnsi="Aptos"/>
+                      <w:sz w:val="22"/>
+                      <w:szCs w:val="22"/>
+                    </w:rPr>
+                    <w:t>{</w:t>
+                  </w:r>
+                  <w:proofErr w:type="spellStart"/>
+                  <w:r>
+                    <w:rPr>
+                      <w:rFonts w:ascii="Aptos" w:hAnsi="Aptos"/>
+                      <w:sz w:val="22"/>
+                      <w:szCs w:val="22"/>
+                    </w:rPr>
+                    <w:t>texte_ia</w:t>
+                  </w:r>
+                  <w:proofErr w:type="spellEnd"/>
+                  <w:r>
+                    <w:rPr>
+                      <w:rFonts w:ascii="Aptos" w:hAnsi="Aptos"/>
+                      <w:sz w:val="22"/>
+                      <w:szCs w:val="22"/>
+                    </w:rPr>
+                    <w:t>}</w:t>
+                  </w:r>
+                  <w:permEnd w:id="1549537870"/>
                 </w:p>
               </w:txbxContent>
             </v:textbox>
@@ -897,7 +1178,7 @@
           <w:noProof/>
         </w:rPr>
         <w:pict w14:anchorId="4406F46B">
-          <v:shape id="Text Box 17" o:spid="_x0000_s2057" type="#_x0000_t202" style="position:absolute;margin-left:411.9pt;margin-top:658pt;width:119.6pt;height:36.8pt;z-index:251659264;visibility:visible" o:gfxdata="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" stroked="f">
+          <v:shape id="Text Box 17" o:spid="_x0000_s2057" type="#_x0000_t202" style="position:absolute;margin-left:411.9pt;margin-top:658pt;width:119.6pt;height:36.8pt;z-index:4;visibility:visible" o:gfxdata="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" stroked="f">
             <v:textbox>
               <w:txbxContent>
                 <w:p>
@@ -909,7 +1190,6 @@
                       <w:szCs w:val="22"/>
                     </w:rPr>
                   </w:pPr>
-                  <w:permStart w:id="851324731" w:edGrp="everyone"/>
                   <w:r>
                     <w:rPr>
                       <w:rFonts w:ascii="Aptos" w:hAnsi="Aptos"/>
@@ -919,13 +1199,23 @@
                     <w:t>{</w:t>
                   </w:r>
                   <w:proofErr w:type="spellStart"/>
-                  <w:r>
-                    <w:rPr>
-                      <w:rFonts w:ascii="Aptos" w:hAnsi="Aptos"/>
-                      <w:sz w:val="22"/>
-                      <w:szCs w:val="22"/>
-                    </w:rPr>
-                    <w:t>nom_</w:t>
+                  <w:proofErr w:type="gramStart"/>
+                  <w:r>
+                    <w:rPr>
+                      <w:rFonts w:ascii="Aptos" w:hAnsi="Aptos"/>
+                      <w:sz w:val="22"/>
+                      <w:szCs w:val="22"/>
+                    </w:rPr>
+                    <w:t>nom</w:t>
+                  </w:r>
+                  <w:proofErr w:type="gramEnd"/>
+                  <w:r>
+                    <w:rPr>
+                      <w:rFonts w:ascii="Aptos" w:hAnsi="Aptos"/>
+                      <w:sz w:val="22"/>
+                      <w:szCs w:val="22"/>
+                    </w:rPr>
+                    <w:t>_</w:t>
                   </w:r>
                   <w:r>
                     <w:rPr>
@@ -962,7 +1252,6 @@
                     </w:rPr>
                     <w:t>Secrétaire Fédéral</w:t>
                   </w:r>
-                  <w:permEnd w:id="851324731"/>
                 </w:p>
               </w:txbxContent>
             </v:textbox>
@@ -971,8 +1260,8 @@
       </w:r>
     </w:p>
     <w:sectPr>
-      <w:headerReference w:type="default" r:id="rId7"/>
-      <w:footerReference w:type="default" r:id="rId8"/>
+      <w:headerReference w:type="default" r:id="rId9"/>
+      <w:footerReference w:type="default" r:id="rId10"/>
       <w:pgSz w:w="11900" w:h="16840"/>
       <w:pgMar w:top="17" w:right="0" w:bottom="24" w:left="0" w:header="708" w:footer="708" w:gutter="0"/>
       <w:cols w:space="708"/>
@@ -1012,7 +1301,7 @@
         <w:noProof/>
       </w:rPr>
       <w:pict w14:anchorId="1D1540E1">
-        <v:rect id="_x0000_s1027" style="position:absolute;margin-left:-1.35pt;margin-top:.9pt;width:594.9pt;height:44.3pt;z-index:251657216" stroked="f">
+        <v:rect id="_x0000_s1027" style="position:absolute;margin-left:-1.35pt;margin-top:.9pt;width:594.9pt;height:44.3pt;z-index:1" stroked="f">
           <v:fill r:id="rId1" o:title="logo FO pied" recolor="t" type="frame"/>
         </v:rect>
       </w:pict>
@@ -1051,7 +1340,7 @@
         <w:noProof/>
       </w:rPr>
       <w:pict w14:anchorId="6ABAD89F">
-        <v:rect id="_x0000_s1028" style="position:absolute;margin-left:19.35pt;margin-top:45.55pt;width:141.25pt;height:205.15pt;z-index:251658240" stroked="f">
+        <v:rect id="_x0000_s1028" style="position:absolute;margin-left:19.35pt;margin-top:45.55pt;width:141.25pt;height:205.15pt;z-index:2" stroked="f">
           <v:fill r:id="rId1" o:title="logo FO" recolor="t" type="frame"/>
         </v:rect>
       </w:pict>
@@ -1460,7 +1749,7 @@
   <w:style w:type="paragraph" w:default="1" w:styleId="Normal">
     <w:name w:val="Normal"/>
     <w:qFormat/>
-    <w:rsid w:val="00E540FB"/>
+    <w:rsid w:val="00E61DC8"/>
     <w:rPr>
       <w:sz w:val="24"/>
       <w:szCs w:val="24"/>
@@ -1552,6 +1841,17 @@
       <w:sz w:val="24"/>
       <w:szCs w:val="24"/>
       <w:lang w:eastAsia="en-US"/>
+    </w:rPr>
+  </w:style>
+  <w:style w:type="character" w:styleId="Mentionnonrsolue">
+    <w:name w:val="Unresolved Mention"/>
+    <w:uiPriority w:val="99"/>
+    <w:semiHidden/>
+    <w:unhideWhenUsed/>
+    <w:rsid w:val="005A3473"/>
+    <w:rPr>
+      <w:color w:val="605E5C"/>
+      <w:shd w:val="clear" w:color="auto" w:fill="E1DFDD"/>
     </w:rPr>
   </w:style>
 </w:styles>

</xml_diff>